<commit_message>
Small number of changes
</commit_message>
<xml_diff>
--- a/Signatures/Medneo Reply.docx
+++ b/Signatures/Medneo Reply.docx
@@ -13,8 +13,6 @@
         <w:rPr>
           <w:rFonts w:ascii="Arial" w:hAnsi="Arial" w:cs="Arial"/>
           <w:color w:val="000000"/>
-          <w:sz w:val="22"/>
-          <w:szCs w:val="22"/>
         </w:rPr>
         <w:t>$CURRENTUSERDISPLAYNAME$</w:t>
       </w:r>
@@ -22,8 +20,6 @@
         <w:rPr>
           <w:rFonts w:ascii="Arial" w:hAnsi="Arial" w:cs="Arial"/>
           <w:color w:val="000000"/>
-          <w:sz w:val="22"/>
-          <w:szCs w:val="22"/>
         </w:rPr>
         <w:br/>
       </w:r>
@@ -31,8 +27,6 @@
         <w:rPr>
           <w:b/>
           <w:bCs/>
-          <w:sz w:val="22"/>
-          <w:szCs w:val="22"/>
         </w:rPr>
         <w:t>$CURRENTUSERTITLE$</w:t>
       </w:r>

</xml_diff>